<commit_message>
Aggiunta nuova Entry Condition al caso d'uso RFA6 - AggiungiProdottoCarrello
Mancanza dell'entry condition: L'Utente deve essere loggato al sistema
</commit_message>
<xml_diff>
--- a/Documents/Eat&Reorder - Use Cases documents/UC RFA Gestione Acquisto/RFA6 - AggiungiProdottoCarrello.docx
+++ b/Documents/Eat&Reorder - Use Cases documents/UC RFA Gestione Acquisto/RFA6 - AggiungiProdottoCarrello.docx
@@ -76,17 +76,8 @@
                 <w:b/>
                 <w:bCs/>
               </w:rPr>
-              <w:t xml:space="preserve"> - </w:t>
-            </w:r>
-            <w:proofErr w:type="spellStart"/>
-            <w:r>
-              <w:rPr>
-                <w:b/>
-                <w:bCs/>
-              </w:rPr>
-              <w:t>AggiungiProdottoCarrello</w:t>
-            </w:r>
-            <w:proofErr w:type="spellEnd"/>
+              <w:t xml:space="preserve"> - AggiungiProdottoCarrello</w:t>
+            </w:r>
           </w:p>
         </w:tc>
       </w:tr>
@@ -142,6 +133,14 @@
               <w:t>Iniziato da Cliente</w:t>
             </w:r>
           </w:p>
+          <w:p>
+            <w:pPr>
+              <w:rPr>
+                <w:b/>
+                <w:bCs/>
+              </w:rPr>
+            </w:pPr>
+          </w:p>
         </w:tc>
       </w:tr>
       <w:tr>
@@ -185,6 +184,28 @@
                 <w:b/>
                 <w:bCs/>
               </w:rPr>
+              <w:t>Il Cliente deve</w:t>
+            </w:r>
+            <w:r>
+              <w:rPr>
+                <w:b/>
+                <w:bCs/>
+              </w:rPr>
+              <w:t xml:space="preserve"> essere loggato al sistema</w:t>
+            </w:r>
+          </w:p>
+          <w:p>
+            <w:pPr>
+              <w:rPr>
+                <w:b/>
+                <w:bCs/>
+              </w:rPr>
+            </w:pPr>
+            <w:r>
+              <w:rPr>
+                <w:b/>
+                <w:bCs/>
+              </w:rPr>
               <w:t>Il Cliente visualizza</w:t>
             </w:r>
             <w:r>
@@ -194,6 +215,8 @@
               </w:rPr>
               <w:t xml:space="preserve"> i dettagli del prodotto</w:t>
             </w:r>
+            <w:bookmarkStart w:id="0" w:name="_GoBack"/>
+            <w:bookmarkEnd w:id="0"/>
           </w:p>
           <w:p>
             <w:pPr>
@@ -519,17 +542,8 @@
                 <w:b/>
                 <w:bCs/>
               </w:rPr>
-              <w:t xml:space="preserve">RFA6.a - </w:t>
-            </w:r>
-            <w:proofErr w:type="spellStart"/>
-            <w:r>
-              <w:rPr>
-                <w:b/>
-                <w:bCs/>
-              </w:rPr>
-              <w:t>ProdottoGiàNelCarrello</w:t>
-            </w:r>
-            <w:proofErr w:type="spellEnd"/>
+              <w:t>RFA6.a - ProdottoGiàNelCarrello</w:t>
+            </w:r>
           </w:p>
           <w:p/>
           <w:p>
@@ -570,26 +584,15 @@
             <w:r>
               <w:t xml:space="preserve"> Il sistema visualizza il carrello</w:t>
             </w:r>
-            <w:bookmarkStart w:id="0" w:name="_GoBack"/>
-            <w:bookmarkEnd w:id="0"/>
-          </w:p>
-          <w:p>
-            <w:r>
-              <w:rPr>
-                <w:b/>
-                <w:bCs/>
-              </w:rPr>
-              <w:t xml:space="preserve">RFA6.b - </w:t>
-            </w:r>
-            <w:proofErr w:type="spellStart"/>
-            <w:r>
-              <w:rPr>
-                <w:b/>
-                <w:bCs/>
-              </w:rPr>
-              <w:t>ProdottoAziendaNonCorrispondente</w:t>
-            </w:r>
-            <w:proofErr w:type="spellEnd"/>
+          </w:p>
+          <w:p>
+            <w:r>
+              <w:rPr>
+                <w:b/>
+                <w:bCs/>
+              </w:rPr>
+              <w:t>RFA6.b - ProdottoAziendaNonCorrispondente</w:t>
+            </w:r>
           </w:p>
           <w:p>
             <w:pPr>
@@ -747,7 +750,7 @@
       </w:pPr>
     </w:pPrDefault>
   </w:docDefaults>
-  <w:latentStyles w:defLockedState="0" w:defUIPriority="99" w:defSemiHidden="0" w:defUnhideWhenUsed="0" w:defQFormat="0" w:count="377">
+  <w:latentStyles w:defLockedState="0" w:defUIPriority="99" w:defSemiHidden="0" w:defUnhideWhenUsed="0" w:defQFormat="0" w:count="376">
     <w:lsdException w:name="Normal" w:uiPriority="0" w:qFormat="1"/>
     <w:lsdException w:name="heading 1" w:uiPriority="9" w:qFormat="1"/>
     <w:lsdException w:name="heading 2" w:semiHidden="1" w:uiPriority="9" w:unhideWhenUsed="1" w:qFormat="1"/>
@@ -1124,7 +1127,6 @@
     <w:lsdException w:name="Hashtag" w:semiHidden="1" w:unhideWhenUsed="1"/>
     <w:lsdException w:name="Unresolved Mention" w:semiHidden="1" w:unhideWhenUsed="1"/>
     <w:lsdException w:name="Smart Link" w:semiHidden="1" w:unhideWhenUsed="1"/>
-    <w:lsdException w:name="Smart Link Error" w:semiHidden="1" w:unhideWhenUsed="1"/>
   </w:latentStyles>
   <w:style w:type="paragraph" w:default="1" w:styleId="Normale">
     <w:name w:val="Normal"/>

</xml_diff>